<commit_message>
1. api/campmember/getCoachListApi 返回data 新增campmemberid字段 2. 新增api 移除训练营-会员关联关系 api/campmember/removerelationship 传递参数campmemberid
</commit_message>
<xml_diff>
--- a/doc/接口文档/api文档.docx
+++ b/doc/接口文档/api文档.docx
@@ -8049,20 +8049,132 @@
         <w:t>get|post:camp_id</w:t>
       </w:r>
     </w:p>
+    <w:p>
+      <w:pPr>
+        <w:rPr>
+          <w:rFonts w:hint="eastAsia"/>
+        </w:rPr>
+      </w:pPr>
+    </w:p>
+    <w:p>
+      <w:r>
+        <w:rPr>
+          <w:rFonts w:hint="eastAsia"/>
+        </w:rPr>
+        <w:t>2017/09/27</w:t>
+      </w:r>
+      <w:r>
+        <w:rPr>
+          <w:rFonts w:hint="eastAsia"/>
+        </w:rPr>
+        <w:t>：</w:t>
+      </w:r>
+      <w:r>
+        <w:rPr>
+          <w:rFonts w:hint="eastAsia"/>
+        </w:rPr>
+        <w:t xml:space="preserve"> </w:t>
+      </w:r>
+      <w:r>
+        <w:rPr>
+          <w:rFonts w:hint="eastAsia"/>
+        </w:rPr>
+        <w:t>新增返回</w:t>
+      </w:r>
+      <w:r>
+        <w:rPr>
+          <w:rFonts w:hint="eastAsia"/>
+        </w:rPr>
+        <w:t>data</w:t>
+      </w:r>
+      <w:r>
+        <w:rPr>
+          <w:rFonts w:hint="eastAsia"/>
+        </w:rPr>
+        <w:t>数据</w:t>
+      </w:r>
+      <w:r>
+        <w:rPr>
+          <w:rFonts w:hint="eastAsia"/>
+        </w:rPr>
+        <w:t>campmemberid</w:t>
+      </w:r>
+      <w:r>
+        <w:rPr>
+          <w:rFonts w:hint="eastAsia"/>
+        </w:rPr>
+        <w:t>字段</w:t>
+      </w:r>
+    </w:p>
     <w:p/>
+    <w:p>
+      <w:pPr>
+        <w:pStyle w:val="2"/>
+      </w:pPr>
+      <w:bookmarkStart w:id="21" w:name="_Toc494190732"/>
+      <w:r>
+        <w:rPr>
+          <w:rFonts w:hint="eastAsia"/>
+        </w:rPr>
+        <w:t>自定义获取训练营身份列表</w:t>
+      </w:r>
+      <w:bookmarkEnd w:id="21"/>
+    </w:p>
+    <w:p>
+      <w:r>
+        <w:rPr>
+          <w:rFonts w:hint="eastAsia"/>
+        </w:rPr>
+        <w:t>api:</w:t>
+      </w:r>
+      <w:r>
+        <w:t xml:space="preserve"> getCampMemberListApi</w:t>
+      </w:r>
+    </w:p>
+    <w:p>
+      <w:r>
+        <w:rPr>
+          <w:rFonts w:hint="eastAsia"/>
+        </w:rPr>
+        <w:t>get</w:t>
+      </w:r>
+      <w:r>
+        <w:rPr>
+          <w:rFonts w:hint="eastAsia"/>
+        </w:rPr>
+        <w:t>:page,keyword</w:t>
+      </w:r>
+    </w:p>
+    <w:p>
+      <w:r>
+        <w:rPr>
+          <w:rFonts w:hint="eastAsia"/>
+        </w:rPr>
+        <w:t>post:</w:t>
+      </w:r>
+      <w:r>
+        <w:rPr>
+          <w:rFonts w:hint="eastAsia"/>
+        </w:rPr>
+        <w:t>camp_id,type</w:t>
+      </w:r>
+      <w:r>
+        <w:t xml:space="preserve"> </w:t>
+      </w:r>
+    </w:p>
     <w:p/>
     <w:p>
       <w:pPr>
         <w:pStyle w:val="2"/>
       </w:pPr>
-      <w:bookmarkStart w:id="21" w:name="_Toc494190732"/>
-      <w:r>
-        <w:rPr>
-          <w:rFonts w:hint="eastAsia"/>
-        </w:rPr>
-        <w:t>自定义获取训练营身份列表</w:t>
-      </w:r>
-      <w:bookmarkEnd w:id="21"/>
+      <w:bookmarkStart w:id="22" w:name="_Toc494190733"/>
+      <w:r>
+        <w:rPr>
+          <w:rFonts w:hint="eastAsia"/>
+        </w:rPr>
+        <w:t>关注训练营成为粉丝</w:t>
+      </w:r>
+      <w:bookmarkEnd w:id="22"/>
     </w:p>
     <w:p>
       <w:r>
@@ -8072,75 +8184,99 @@
         <w:t>api:</w:t>
       </w:r>
       <w:r>
-        <w:t xml:space="preserve"> getCampMemberListApi</w:t>
-      </w:r>
-    </w:p>
-    <w:p>
-      <w:r>
-        <w:rPr>
-          <w:rFonts w:hint="eastAsia"/>
-        </w:rPr>
-        <w:t>get</w:t>
-      </w:r>
-      <w:r>
-        <w:rPr>
-          <w:rFonts w:hint="eastAsia"/>
-        </w:rPr>
-        <w:t>:page,keyword</w:t>
-      </w:r>
-    </w:p>
-    <w:p>
-      <w:r>
-        <w:rPr>
-          <w:rFonts w:hint="eastAsia"/>
-        </w:rPr>
-        <w:t>post:</w:t>
-      </w:r>
-      <w:r>
-        <w:rPr>
-          <w:rFonts w:hint="eastAsia"/>
-        </w:rPr>
-        <w:t>camp_id,type</w:t>
-      </w:r>
-      <w:r>
-        <w:t xml:space="preserve"> </w:t>
-      </w:r>
-    </w:p>
-    <w:p/>
+        <w:t xml:space="preserve"> focusApi</w:t>
+      </w:r>
+    </w:p>
+    <w:p>
+      <w:r>
+        <w:rPr>
+          <w:rFonts w:hint="eastAsia"/>
+        </w:rPr>
+        <w:t>get:post:camp_id,remarks</w:t>
+      </w:r>
+    </w:p>
+    <w:p>
+      <w:pPr>
+        <w:rPr>
+          <w:rFonts w:hint="eastAsia"/>
+        </w:rPr>
+      </w:pPr>
+    </w:p>
     <w:p>
       <w:pPr>
         <w:pStyle w:val="2"/>
-      </w:pPr>
-      <w:bookmarkStart w:id="22" w:name="_Toc494190733"/>
-      <w:r>
-        <w:rPr>
-          <w:rFonts w:hint="eastAsia"/>
-        </w:rPr>
-        <w:t>关注训练营成为粉丝</w:t>
-      </w:r>
-      <w:bookmarkEnd w:id="22"/>
-    </w:p>
-    <w:p>
-      <w:r>
-        <w:rPr>
-          <w:rFonts w:hint="eastAsia"/>
-        </w:rPr>
-        <w:t>api:</w:t>
-      </w:r>
-      <w:r>
-        <w:t xml:space="preserve"> focusApi</w:t>
-      </w:r>
-    </w:p>
-    <w:p>
-      <w:r>
-        <w:rPr>
-          <w:rFonts w:hint="eastAsia"/>
-        </w:rPr>
-        <w:t>get:post:camp_id,remarks</w:t>
-      </w:r>
-    </w:p>
-    <w:p/>
-    <w:p/>
+        <w:rPr>
+          <w:rFonts w:hint="eastAsia"/>
+        </w:rPr>
+      </w:pPr>
+      <w:r>
+        <w:rPr>
+          <w:rFonts w:hint="eastAsia"/>
+        </w:rPr>
+        <w:t>解除训练营</w:t>
+      </w:r>
+      <w:r>
+        <w:rPr>
+          <w:rFonts w:hint="eastAsia"/>
+        </w:rPr>
+        <w:t>-</w:t>
+      </w:r>
+      <w:r>
+        <w:rPr>
+          <w:rFonts w:hint="eastAsia"/>
+        </w:rPr>
+        <w:t>会员关系（辞退训练营人员）</w:t>
+      </w:r>
+    </w:p>
+    <w:p>
+      <w:pPr>
+        <w:rPr>
+          <w:rFonts w:hint="eastAsia"/>
+        </w:rPr>
+      </w:pPr>
+      <w:r>
+        <w:rPr>
+          <w:rFonts w:hint="eastAsia"/>
+        </w:rPr>
+        <w:t>api:{:url('api/campMember/removerelationship')}</w:t>
+      </w:r>
+    </w:p>
+    <w:p>
+      <w:r>
+        <w:rPr>
+          <w:rFonts w:hint="eastAsia"/>
+        </w:rPr>
+        <w:t>post:campmemberid</w:t>
+      </w:r>
+    </w:p>
+    <w:p>
+      <w:pPr>
+        <w:rPr>
+          <w:rFonts w:hint="eastAsia"/>
+        </w:rPr>
+      </w:pPr>
+      <w:r>
+        <w:rPr>
+          <w:rFonts w:hint="eastAsia"/>
+        </w:rPr>
+        <w:t xml:space="preserve">response: </w:t>
+      </w:r>
+    </w:p>
+    <w:p>
+      <w:r>
+        <w:rPr>
+          <w:rFonts w:hint="eastAsia"/>
+        </w:rPr>
+        <w:lastRenderedPageBreak/>
+        <w:t>成功</w:t>
+      </w:r>
+      <w:r>
+        <w:rPr>
+          <w:rFonts w:hint="eastAsia"/>
+        </w:rPr>
+        <w:t xml:space="preserve"> code 100</w:t>
+      </w:r>
+    </w:p>
     <w:p>
       <w:pPr>
         <w:pStyle w:val="1"/>
@@ -8198,7 +8334,6 @@
         <w:rPr>
           <w:rFonts w:hint="eastAsia"/>
         </w:rPr>
-        <w:lastRenderedPageBreak/>
         <w:t>get/post:</w:t>
       </w:r>
       <w:r>
@@ -8423,6 +8558,7 @@
         <w:rPr>
           <w:rFonts w:hint="eastAsia"/>
         </w:rPr>
+        <w:lastRenderedPageBreak/>
         <w:t>场地</w:t>
       </w:r>
       <w:r>
@@ -8496,24 +8632,233 @@
     <w:p>
       <w:pPr>
         <w:pStyle w:val="2"/>
-        <w:rPr>
-          <w:rFonts w:hint="eastAsia"/>
-        </w:rPr>
+      </w:pPr>
+      <w:r>
+        <w:rPr>
+          <w:rFonts w:hint="eastAsia"/>
+        </w:rPr>
+        <w:t>搜索场地</w:t>
+      </w:r>
+    </w:p>
+    <w:p>
+      <w:r>
+        <w:rPr>
+          <w:rFonts w:hint="eastAsia"/>
+        </w:rPr>
+        <w:t>api:</w:t>
+      </w:r>
+      <w:r>
+        <w:t xml:space="preserve"> searchCourtApi</w:t>
+      </w:r>
+    </w:p>
+    <w:p>
+      <w:r>
+        <w:rPr>
+          <w:rFonts w:hint="eastAsia"/>
+        </w:rPr>
+        <w:t>get:keyword</w:t>
+      </w:r>
+      <w:r>
+        <w:rPr>
+          <w:rFonts w:hint="eastAsia"/>
+        </w:rPr>
+        <w:t>,page</w:t>
+      </w:r>
+    </w:p>
+    <w:p>
+      <w:r>
+        <w:rPr>
+          <w:rFonts w:hint="eastAsia"/>
+        </w:rPr>
+        <w:t>post:</w:t>
+      </w:r>
+      <w:r>
+        <w:rPr>
+          <w:rFonts w:hint="eastAsia"/>
+        </w:rPr>
+        <w:t>只能传</w:t>
+      </w:r>
+      <w:r>
+        <w:rPr>
+          <w:rFonts w:hint="eastAsia"/>
+        </w:rPr>
+        <w:t>court</w:t>
+      </w:r>
+      <w:r>
+        <w:rPr>
+          <w:rFonts w:hint="eastAsia"/>
+        </w:rPr>
+        <w:t>数据表存在的</w:t>
+      </w:r>
+      <w:r>
+        <w:rPr>
+          <w:rFonts w:hint="eastAsia"/>
+        </w:rPr>
+        <w:t>字段</w:t>
+      </w:r>
+    </w:p>
+    <w:p/>
+    <w:p/>
+    <w:p>
+      <w:pPr>
+        <w:pStyle w:val="2"/>
+      </w:pPr>
+      <w:bookmarkStart w:id="31" w:name="_Toc494190742"/>
+      <w:r>
+        <w:rPr>
+          <w:rFonts w:hint="eastAsia"/>
+        </w:rPr>
+        <w:t>更新场地</w:t>
+      </w:r>
+      <w:bookmarkEnd w:id="31"/>
+    </w:p>
+    <w:p>
+      <w:r>
+        <w:rPr>
+          <w:rFonts w:hint="eastAsia"/>
+        </w:rPr>
+        <w:t>api</w:t>
+      </w:r>
+      <w:r>
+        <w:rPr>
+          <w:rFonts w:hint="eastAsia"/>
+        </w:rPr>
+        <w:t>:</w:t>
+      </w:r>
+      <w:r>
+        <w:rPr>
+          <w:rFonts w:hint="eastAsia"/>
+        </w:rPr>
+        <w:t>updateCourtApi</w:t>
+      </w:r>
+    </w:p>
+    <w:p>
+      <w:r>
+        <w:rPr>
+          <w:rFonts w:hint="eastAsia"/>
+        </w:rPr>
+        <w:t>get:id</w:t>
+      </w:r>
+    </w:p>
+    <w:p>
+      <w:r>
+        <w:rPr>
+          <w:rFonts w:hint="eastAsia"/>
+        </w:rPr>
+        <w:t>post:{data}</w:t>
+      </w:r>
+    </w:p>
+    <w:p/>
+    <w:p>
+      <w:pPr>
+        <w:pStyle w:val="2"/>
+      </w:pPr>
+      <w:bookmarkStart w:id="32" w:name="_Toc494190743"/>
+      <w:r>
+        <w:rPr>
+          <w:rFonts w:hint="eastAsia"/>
+        </w:rPr>
+        <w:t>创建场地</w:t>
+      </w:r>
+      <w:bookmarkEnd w:id="32"/>
+    </w:p>
+    <w:p>
+      <w:r>
+        <w:rPr>
+          <w:rFonts w:hint="eastAsia"/>
+        </w:rPr>
+        <w:t>api</w:t>
+      </w:r>
+      <w:r>
+        <w:rPr>
+          <w:rFonts w:hint="eastAsia"/>
+        </w:rPr>
+        <w:t>:</w:t>
+      </w:r>
+      <w:r>
+        <w:rPr>
+          <w:rFonts w:hint="eastAsia"/>
+        </w:rPr>
+        <w:t>createCourtApi</w:t>
+      </w:r>
+    </w:p>
+    <w:p>
+      <w:r>
+        <w:rPr>
+          <w:rFonts w:hint="eastAsia"/>
+        </w:rPr>
+        <w:t>post:{data}</w:t>
+      </w:r>
+    </w:p>
+    <w:p/>
+    <w:p>
+      <w:pPr>
+        <w:pStyle w:val="2"/>
+      </w:pPr>
+      <w:r>
+        <w:rPr>
+          <w:rFonts w:hint="eastAsia"/>
+        </w:rPr>
+        <w:t>获取训练营下的场地库</w:t>
+      </w:r>
+    </w:p>
+    <w:p>
+      <w:r>
+        <w:rPr>
+          <w:rFonts w:hint="eastAsia"/>
+        </w:rPr>
+        <w:t>api:</w:t>
+      </w:r>
+      <w:r>
+        <w:t xml:space="preserve"> getCourtListOfCampApi</w:t>
+      </w:r>
+    </w:p>
+    <w:p>
+      <w:r>
+        <w:rPr>
+          <w:rFonts w:hint="eastAsia"/>
+        </w:rPr>
+        <w:t>post:</w:t>
+      </w:r>
+      <w:r>
+        <w:rPr>
+          <w:rFonts w:hint="eastAsia"/>
+        </w:rPr>
+        <w:t xml:space="preserve"> </w:t>
+      </w:r>
+      <w:r>
+        <w:rPr>
+          <w:rFonts w:hint="eastAsia"/>
+        </w:rPr>
+        <w:t>只能传</w:t>
+      </w:r>
+      <w:r>
+        <w:rPr>
+          <w:rFonts w:hint="eastAsia"/>
+        </w:rPr>
+        <w:t>court</w:t>
+      </w:r>
+      <w:r>
+        <w:rPr>
+          <w:rFonts w:hint="eastAsia"/>
+        </w:rPr>
+        <w:t>数据表存在的字段</w:t>
+      </w:r>
+    </w:p>
+    <w:p/>
+    <w:p>
+      <w:pPr>
+        <w:pStyle w:val="2"/>
       </w:pPr>
       <w:r>
         <w:rPr>
           <w:rFonts w:hint="eastAsia"/>
         </w:rPr>
         <w:lastRenderedPageBreak/>
-        <w:t>搜索场地</w:t>
-      </w:r>
-    </w:p>
-    <w:p>
-      <w:pPr>
-        <w:rPr>
-          <w:rFonts w:hint="eastAsia"/>
-        </w:rPr>
-      </w:pPr>
+        <w:t>把场地添加到自己的库</w:t>
+      </w:r>
+    </w:p>
+    <w:p>
       <w:r>
         <w:rPr>
           <w:rFonts w:hint="eastAsia"/>
@@ -8521,298 +8866,27 @@
         <w:t>api:</w:t>
       </w:r>
       <w:r>
-        <w:t xml:space="preserve"> searchCourtApi</w:t>
-      </w:r>
-    </w:p>
-    <w:p>
-      <w:pPr>
-        <w:rPr>
-          <w:rFonts w:hint="eastAsia"/>
-        </w:rPr>
-      </w:pPr>
-      <w:r>
-        <w:rPr>
-          <w:rFonts w:hint="eastAsia"/>
-        </w:rPr>
-        <w:t>get:keyword</w:t>
-      </w:r>
-      <w:r>
-        <w:rPr>
-          <w:rFonts w:hint="eastAsia"/>
-        </w:rPr>
-        <w:t>,page</w:t>
-      </w:r>
-    </w:p>
-    <w:p>
-      <w:pPr>
-        <w:rPr>
-          <w:rFonts w:hint="eastAsia"/>
-        </w:rPr>
-      </w:pPr>
-      <w:r>
-        <w:rPr>
-          <w:rFonts w:hint="eastAsia"/>
-        </w:rPr>
-        <w:t>post:</w:t>
-      </w:r>
-      <w:r>
-        <w:rPr>
-          <w:rFonts w:hint="eastAsia"/>
-        </w:rPr>
-        <w:t>只能传</w:t>
-      </w:r>
-      <w:r>
-        <w:rPr>
-          <w:rFonts w:hint="eastAsia"/>
-        </w:rPr>
-        <w:t>court</w:t>
-      </w:r>
-      <w:r>
-        <w:rPr>
-          <w:rFonts w:hint="eastAsia"/>
-        </w:rPr>
-        <w:t>数据表存在的</w:t>
-      </w:r>
-      <w:r>
-        <w:rPr>
-          <w:rFonts w:hint="eastAsia"/>
-        </w:rPr>
-        <w:t>字段</w:t>
-      </w:r>
-    </w:p>
-    <w:p>
-      <w:pPr>
-        <w:rPr>
-          <w:rFonts w:hint="eastAsia"/>
-        </w:rPr>
-      </w:pPr>
+        <w:t>ownCourtApi</w:t>
+      </w:r>
+    </w:p>
+    <w:p>
+      <w:r>
+        <w:rPr>
+          <w:rFonts w:hint="eastAsia"/>
+        </w:rPr>
+        <w:t>get|post:</w:t>
+      </w:r>
+      <w:r>
+        <w:rPr>
+          <w:rFonts w:hint="eastAsia"/>
+        </w:rPr>
+        <w:t>court_id,camp_id</w:t>
+      </w:r>
     </w:p>
     <w:p/>
-    <w:p>
-      <w:pPr>
-        <w:pStyle w:val="2"/>
-      </w:pPr>
-      <w:bookmarkStart w:id="31" w:name="_Toc494190742"/>
-      <w:r>
-        <w:rPr>
-          <w:rFonts w:hint="eastAsia"/>
-        </w:rPr>
-        <w:t>更新场地</w:t>
-      </w:r>
-      <w:bookmarkEnd w:id="31"/>
-    </w:p>
-    <w:p>
-      <w:r>
-        <w:rPr>
-          <w:rFonts w:hint="eastAsia"/>
-        </w:rPr>
-        <w:t>api</w:t>
-      </w:r>
-      <w:r>
-        <w:rPr>
-          <w:rFonts w:hint="eastAsia"/>
-        </w:rPr>
-        <w:t>:</w:t>
-      </w:r>
-      <w:r>
-        <w:rPr>
-          <w:rFonts w:hint="eastAsia"/>
-        </w:rPr>
-        <w:t>updateCourtApi</w:t>
-      </w:r>
-    </w:p>
-    <w:p>
-      <w:r>
-        <w:rPr>
-          <w:rFonts w:hint="eastAsia"/>
-        </w:rPr>
-        <w:t>get:id</w:t>
-      </w:r>
-    </w:p>
-    <w:p>
-      <w:r>
-        <w:rPr>
-          <w:rFonts w:hint="eastAsia"/>
-        </w:rPr>
-        <w:t>post:{data}</w:t>
-      </w:r>
-    </w:p>
     <w:p/>
     <w:p>
       <w:pPr>
-        <w:pStyle w:val="2"/>
-      </w:pPr>
-      <w:bookmarkStart w:id="32" w:name="_Toc494190743"/>
-      <w:r>
-        <w:rPr>
-          <w:rFonts w:hint="eastAsia"/>
-        </w:rPr>
-        <w:t>创建场地</w:t>
-      </w:r>
-      <w:bookmarkEnd w:id="32"/>
-    </w:p>
-    <w:p>
-      <w:r>
-        <w:rPr>
-          <w:rFonts w:hint="eastAsia"/>
-        </w:rPr>
-        <w:t>api</w:t>
-      </w:r>
-      <w:r>
-        <w:rPr>
-          <w:rFonts w:hint="eastAsia"/>
-        </w:rPr>
-        <w:t>:</w:t>
-      </w:r>
-      <w:r>
-        <w:rPr>
-          <w:rFonts w:hint="eastAsia"/>
-        </w:rPr>
-        <w:t>createCourtApi</w:t>
-      </w:r>
-    </w:p>
-    <w:p>
-      <w:r>
-        <w:rPr>
-          <w:rFonts w:hint="eastAsia"/>
-        </w:rPr>
-        <w:t>post:{data}</w:t>
-      </w:r>
-    </w:p>
-    <w:p/>
-    <w:p>
-      <w:pPr>
-        <w:pStyle w:val="2"/>
-        <w:rPr>
-          <w:rFonts w:hint="eastAsia"/>
-        </w:rPr>
-      </w:pPr>
-      <w:r>
-        <w:rPr>
-          <w:rFonts w:hint="eastAsia"/>
-        </w:rPr>
-        <w:t>获取训练营下的场地库</w:t>
-      </w:r>
-    </w:p>
-    <w:p>
-      <w:pPr>
-        <w:rPr>
-          <w:rFonts w:hint="eastAsia"/>
-        </w:rPr>
-      </w:pPr>
-      <w:r>
-        <w:rPr>
-          <w:rFonts w:hint="eastAsia"/>
-        </w:rPr>
-        <w:t>api:</w:t>
-      </w:r>
-      <w:r>
-        <w:t xml:space="preserve"> getCourtListOfCampApi</w:t>
-      </w:r>
-    </w:p>
-    <w:p>
-      <w:pPr>
-        <w:rPr>
-          <w:rFonts w:hint="eastAsia"/>
-        </w:rPr>
-      </w:pPr>
-      <w:r>
-        <w:rPr>
-          <w:rFonts w:hint="eastAsia"/>
-        </w:rPr>
-        <w:t>post:</w:t>
-      </w:r>
-      <w:r>
-        <w:rPr>
-          <w:rFonts w:hint="eastAsia"/>
-        </w:rPr>
-        <w:t xml:space="preserve"> </w:t>
-      </w:r>
-      <w:r>
-        <w:rPr>
-          <w:rFonts w:hint="eastAsia"/>
-        </w:rPr>
-        <w:t>只能传</w:t>
-      </w:r>
-      <w:r>
-        <w:rPr>
-          <w:rFonts w:hint="eastAsia"/>
-        </w:rPr>
-        <w:t>court</w:t>
-      </w:r>
-      <w:r>
-        <w:rPr>
-          <w:rFonts w:hint="eastAsia"/>
-        </w:rPr>
-        <w:t>数据表存在的字段</w:t>
-      </w:r>
-    </w:p>
-    <w:p>
-      <w:pPr>
-        <w:rPr>
-          <w:rFonts w:hint="eastAsia"/>
-        </w:rPr>
-      </w:pPr>
-    </w:p>
-    <w:p>
-      <w:pPr>
-        <w:pStyle w:val="2"/>
-        <w:rPr>
-          <w:rFonts w:hint="eastAsia"/>
-        </w:rPr>
-      </w:pPr>
-      <w:r>
-        <w:rPr>
-          <w:rFonts w:hint="eastAsia"/>
-        </w:rPr>
-        <w:t>把场地添加到自己的库</w:t>
-      </w:r>
-    </w:p>
-    <w:p>
-      <w:pPr>
-        <w:rPr>
-          <w:rFonts w:hint="eastAsia"/>
-        </w:rPr>
-      </w:pPr>
-      <w:r>
-        <w:rPr>
-          <w:rFonts w:hint="eastAsia"/>
-        </w:rPr>
-        <w:t>api:</w:t>
-      </w:r>
-      <w:r>
-        <w:t>ownCourtApi</w:t>
-      </w:r>
-    </w:p>
-    <w:p>
-      <w:pPr>
-        <w:rPr>
-          <w:rFonts w:hint="eastAsia"/>
-        </w:rPr>
-      </w:pPr>
-      <w:r>
-        <w:rPr>
-          <w:rFonts w:hint="eastAsia"/>
-        </w:rPr>
-        <w:t>get|post:</w:t>
-      </w:r>
-      <w:r>
-        <w:rPr>
-          <w:rFonts w:hint="eastAsia"/>
-        </w:rPr>
-        <w:t>court_id,camp_id</w:t>
-      </w:r>
-    </w:p>
-    <w:p>
-      <w:pPr>
-        <w:rPr>
-          <w:rFonts w:hint="eastAsia"/>
-        </w:rPr>
-      </w:pPr>
-    </w:p>
-    <w:p/>
-    <w:p>
-      <w:pPr>
         <w:pStyle w:val="1"/>
       </w:pPr>
       <w:bookmarkStart w:id="33" w:name="_Toc494190744"/>
@@ -8820,7 +8894,6 @@
         <w:rPr>
           <w:rFonts w:hint="eastAsia"/>
         </w:rPr>
-        <w:lastRenderedPageBreak/>
         <w:t>会员</w:t>
       </w:r>
       <w:r>
@@ -9020,7 +9093,6 @@
         <w:rPr>
           <w:rFonts w:hint="eastAsia"/>
         </w:rPr>
-        <w:lastRenderedPageBreak/>
         <w:t>登陆</w:t>
       </w:r>
       <w:r>
@@ -9257,6 +9329,7 @@
         <w:rPr>
           <w:rFonts w:hint="eastAsia"/>
         </w:rPr>
+        <w:lastRenderedPageBreak/>
         <w:t>学生</w:t>
       </w:r>
       <w:r>
@@ -9338,7 +9411,6 @@
           <w:sz w:val="21"/>
           <w:szCs w:val="22"/>
         </w:rPr>
-        <w:lastRenderedPageBreak/>
         <w:t>新增学生身份</w:t>
       </w:r>
       <w:bookmarkEnd w:id="44"/>
@@ -9505,6 +9577,7 @@
         <w:rPr>
           <w:rFonts w:hint="eastAsia"/>
         </w:rPr>
+        <w:lastRenderedPageBreak/>
         <w:t>post:</w:t>
       </w:r>
       <w:r>
@@ -9895,7 +9968,6 @@
         <w:rPr>
           <w:rFonts w:hint="eastAsia"/>
         </w:rPr>
-        <w:lastRenderedPageBreak/>
         <w:t>获取毕业学生</w:t>
       </w:r>
       <w:bookmarkEnd w:id="55"/>
@@ -10116,6 +10188,7 @@
         <w:rPr>
           <w:rFonts w:hint="eastAsia"/>
         </w:rPr>
+        <w:lastRenderedPageBreak/>
         <w:t>班级</w:t>
       </w:r>
       <w:r>
@@ -10238,7 +10311,6 @@
         <w:rPr>
           <w:rFonts w:hint="eastAsia"/>
         </w:rPr>
-        <w:lastRenderedPageBreak/>
         <w:t>创建班级</w:t>
       </w:r>
       <w:bookmarkEnd w:id="61"/>
@@ -10488,6 +10560,7 @@
         <w:rPr>
           <w:rFonts w:hint="eastAsia"/>
         </w:rPr>
+        <w:lastRenderedPageBreak/>
         <w:t>班级</w:t>
       </w:r>
       <w:r>
@@ -10688,289 +10761,289 @@
         <w:rPr>
           <w:rFonts w:hint="eastAsia"/>
         </w:rPr>
+        <w:t>示例</w:t>
+      </w:r>
+      <w:r>
+        <w:rPr>
+          <w:rFonts w:hint="eastAsia"/>
+        </w:rPr>
+        <w:t>:</w:t>
+      </w:r>
+    </w:p>
+    <w:p>
+      <w:r>
+        <w:t>[</w:t>
+      </w:r>
+    </w:p>
+    <w:p>
+      <w:r>
+        <w:t xml:space="preserve">    ['id'=&gt;1</w:t>
+      </w:r>
+      <w:r>
+        <w:rPr>
+          <w:rFonts w:hint="eastAsia"/>
+        </w:rPr>
+        <w:t>,'grade_id'</w:t>
+      </w:r>
+      <w:r>
+        <w:rPr>
+          <w:rFonts w:hint="eastAsia"/>
+        </w:rPr>
+        <w:t>,'grade'</w:t>
+      </w:r>
+      <w:r>
+        <w:t>]</w:t>
+      </w:r>
+      <w:r>
+        <w:rPr>
+          <w:rFonts w:hint="eastAsia"/>
+        </w:rPr>
+        <w:t>,</w:t>
+      </w:r>
+    </w:p>
+    <w:p>
+      <w:r>
+        <w:t xml:space="preserve">    ['id'=&gt;2</w:t>
+      </w:r>
+      <w:r>
+        <w:rPr>
+          <w:rFonts w:hint="eastAsia"/>
+        </w:rPr>
+        <w:t>,</w:t>
+      </w:r>
+      <w:r>
+        <w:rPr>
+          <w:rFonts w:hint="eastAsia"/>
+        </w:rPr>
+        <w:t xml:space="preserve"> </w:t>
+      </w:r>
+      <w:r>
+        <w:rPr>
+          <w:rFonts w:hint="eastAsia"/>
+        </w:rPr>
+        <w:t>'grade_id'</w:t>
+      </w:r>
+      <w:r>
+        <w:rPr>
+          <w:rFonts w:hint="eastAsia"/>
+        </w:rPr>
+        <w:t>,'grade'</w:t>
+      </w:r>
+      <w:r>
+        <w:t>]</w:t>
+      </w:r>
+    </w:p>
+    <w:p>
+      <w:r>
+        <w:t>];</w:t>
+      </w:r>
+    </w:p>
+    <w:p>
+      <w:r>
+        <w:rPr>
+          <w:rFonts w:hint="eastAsia"/>
+        </w:rPr>
+        <w:t>PS:</w:t>
+      </w:r>
+      <w:r>
+        <w:rPr>
+          <w:rFonts w:hint="eastAsia"/>
+        </w:rPr>
+        <w:t>示例为</w:t>
+      </w:r>
+      <w:r>
+        <w:rPr>
+          <w:rFonts w:hint="eastAsia"/>
+        </w:rPr>
+        <w:t>PHP</w:t>
+      </w:r>
+      <w:r>
+        <w:rPr>
+          <w:rFonts w:hint="eastAsia"/>
+        </w:rPr>
+        <w:t>的数组</w:t>
+      </w:r>
+      <w:r>
+        <w:rPr>
+          <w:rFonts w:hint="eastAsia"/>
+        </w:rPr>
+        <w:t>,</w:t>
+      </w:r>
+      <w:r>
+        <w:rPr>
+          <w:rFonts w:hint="eastAsia"/>
+        </w:rPr>
+        <w:t>不是</w:t>
+      </w:r>
+      <w:r>
+        <w:rPr>
+          <w:rFonts w:hint="eastAsia"/>
+        </w:rPr>
+        <w:t>JS</w:t>
+      </w:r>
+      <w:r>
+        <w:rPr>
+          <w:rFonts w:hint="eastAsia"/>
+        </w:rPr>
+        <w:t>的</w:t>
+      </w:r>
+    </w:p>
+    <w:p/>
+    <w:p>
+      <w:pPr>
+        <w:pStyle w:val="1"/>
+      </w:pPr>
+      <w:bookmarkStart w:id="65" w:name="_Toc494190776"/>
+      <w:r>
+        <w:rPr>
+          <w:rFonts w:hint="eastAsia"/>
+        </w:rPr>
+        <w:t>课时</w:t>
+      </w:r>
+      <w:r>
+        <w:rPr>
+          <w:rFonts w:hint="eastAsia"/>
+        </w:rPr>
+        <w:t>Schedule</w:t>
+      </w:r>
+      <w:bookmarkEnd w:id="65"/>
+    </w:p>
+    <w:p>
+      <w:pPr>
+        <w:pStyle w:val="2"/>
+      </w:pPr>
+      <w:bookmarkStart w:id="66" w:name="_Toc494190777"/>
+      <w:r>
+        <w:rPr>
+          <w:rFonts w:hint="eastAsia"/>
+        </w:rPr>
+        <w:t>判断课时冲突</w:t>
+      </w:r>
+      <w:r>
+        <w:rPr>
+          <w:rFonts w:hint="eastAsia"/>
+        </w:rPr>
+        <w:t>(2</w:t>
+      </w:r>
+      <w:r>
+        <w:rPr>
+          <w:rFonts w:hint="eastAsia"/>
+        </w:rPr>
+        <w:t>个小时内只允许一条数据</w:t>
+      </w:r>
+      <w:r>
+        <w:rPr>
+          <w:rFonts w:hint="eastAsia"/>
+        </w:rPr>
+        <w:t>)</w:t>
+      </w:r>
+      <w:bookmarkEnd w:id="66"/>
+    </w:p>
+    <w:p>
+      <w:r>
+        <w:rPr>
+          <w:rFonts w:hint="eastAsia"/>
+        </w:rPr>
+        <w:t>api:</w:t>
+      </w:r>
+      <w:r>
+        <w:t xml:space="preserve"> recordScheduleClashApi</w:t>
+      </w:r>
+    </w:p>
+    <w:p>
+      <w:r>
+        <w:rPr>
+          <w:rFonts w:hint="eastAsia"/>
+        </w:rPr>
+        <w:t>get|post:</w:t>
+      </w:r>
+      <w:r>
+        <w:rPr>
+          <w:rFonts w:hint="eastAsia"/>
+        </w:rPr>
+        <w:t>'</w:t>
+      </w:r>
+      <w:r>
+        <w:t xml:space="preserve"> lesson_id</w:t>
+      </w:r>
+      <w:r>
+        <w:rPr>
+          <w:rFonts w:hint="eastAsia"/>
+        </w:rPr>
+        <w:t>' ,'</w:t>
+      </w:r>
+      <w:r>
+        <w:t xml:space="preserve"> lesson_time</w:t>
+      </w:r>
+      <w:r>
+        <w:rPr>
+          <w:rFonts w:hint="eastAsia"/>
+        </w:rPr>
+        <w:t>', '</w:t>
+      </w:r>
+      <w:r>
+        <w:t xml:space="preserve"> grade_id</w:t>
+      </w:r>
+      <w:r>
+        <w:rPr>
+          <w:rFonts w:hint="eastAsia"/>
+        </w:rPr>
+        <w:t>'</w:t>
+      </w:r>
+      <w:r>
+        <w:rPr>
+          <w:rFonts w:hint="eastAsia"/>
+        </w:rPr>
+        <w:t>,'</w:t>
+      </w:r>
+      <w:r>
+        <w:t xml:space="preserve"> camp_id</w:t>
+      </w:r>
+      <w:r>
+        <w:rPr>
+          <w:rFonts w:hint="eastAsia"/>
+        </w:rPr>
+        <w:t>'</w:t>
+      </w:r>
+    </w:p>
+    <w:p/>
+    <w:p>
+      <w:r>
+        <w:rPr>
+          <w:rFonts w:hint="eastAsia"/>
+        </w:rPr>
+        <w:t>ps:lesson_time</w:t>
+      </w:r>
+      <w:r>
+        <w:rPr>
+          <w:rFonts w:hint="eastAsia"/>
+        </w:rPr>
+        <w:t>为</w:t>
+      </w:r>
+      <w:r>
+        <w:rPr>
+          <w:rFonts w:hint="eastAsia"/>
+        </w:rPr>
+        <w:t>十位</w:t>
+      </w:r>
+      <w:r>
+        <w:rPr>
+          <w:rFonts w:hint="eastAsia"/>
+        </w:rPr>
+        <w:t>时间戳</w:t>
+      </w:r>
+    </w:p>
+    <w:p/>
+    <w:p>
+      <w:pPr>
+        <w:pStyle w:val="2"/>
+      </w:pPr>
+      <w:bookmarkStart w:id="67" w:name="_Toc494190778"/>
+      <w:r>
+        <w:rPr>
+          <w:rFonts w:hint="eastAsia"/>
+        </w:rPr>
         <w:lastRenderedPageBreak/>
-        <w:t>示例</w:t>
-      </w:r>
-      <w:r>
-        <w:rPr>
-          <w:rFonts w:hint="eastAsia"/>
-        </w:rPr>
-        <w:t>:</w:t>
-      </w:r>
-    </w:p>
-    <w:p>
-      <w:r>
-        <w:t>[</w:t>
-      </w:r>
-    </w:p>
-    <w:p>
-      <w:r>
-        <w:t xml:space="preserve">    ['id'=&gt;1</w:t>
-      </w:r>
-      <w:r>
-        <w:rPr>
-          <w:rFonts w:hint="eastAsia"/>
-        </w:rPr>
-        <w:t>,'grade_id'</w:t>
-      </w:r>
-      <w:r>
-        <w:rPr>
-          <w:rFonts w:hint="eastAsia"/>
-        </w:rPr>
-        <w:t>,'grade'</w:t>
-      </w:r>
-      <w:r>
-        <w:t>]</w:t>
-      </w:r>
-      <w:r>
-        <w:rPr>
-          <w:rFonts w:hint="eastAsia"/>
-        </w:rPr>
-        <w:t>,</w:t>
-      </w:r>
-    </w:p>
-    <w:p>
-      <w:r>
-        <w:t xml:space="preserve">    ['id'=&gt;2</w:t>
-      </w:r>
-      <w:r>
-        <w:rPr>
-          <w:rFonts w:hint="eastAsia"/>
-        </w:rPr>
-        <w:t>,</w:t>
-      </w:r>
-      <w:r>
-        <w:rPr>
-          <w:rFonts w:hint="eastAsia"/>
-        </w:rPr>
-        <w:t xml:space="preserve"> </w:t>
-      </w:r>
-      <w:r>
-        <w:rPr>
-          <w:rFonts w:hint="eastAsia"/>
-        </w:rPr>
-        <w:t>'grade_id'</w:t>
-      </w:r>
-      <w:r>
-        <w:rPr>
-          <w:rFonts w:hint="eastAsia"/>
-        </w:rPr>
-        <w:t>,'grade'</w:t>
-      </w:r>
-      <w:r>
-        <w:t>]</w:t>
-      </w:r>
-    </w:p>
-    <w:p>
-      <w:r>
-        <w:t>];</w:t>
-      </w:r>
-    </w:p>
-    <w:p>
-      <w:r>
-        <w:rPr>
-          <w:rFonts w:hint="eastAsia"/>
-        </w:rPr>
-        <w:t>PS:</w:t>
-      </w:r>
-      <w:r>
-        <w:rPr>
-          <w:rFonts w:hint="eastAsia"/>
-        </w:rPr>
-        <w:t>示例为</w:t>
-      </w:r>
-      <w:r>
-        <w:rPr>
-          <w:rFonts w:hint="eastAsia"/>
-        </w:rPr>
-        <w:t>PHP</w:t>
-      </w:r>
-      <w:r>
-        <w:rPr>
-          <w:rFonts w:hint="eastAsia"/>
-        </w:rPr>
-        <w:t>的数组</w:t>
-      </w:r>
-      <w:r>
-        <w:rPr>
-          <w:rFonts w:hint="eastAsia"/>
-        </w:rPr>
-        <w:t>,</w:t>
-      </w:r>
-      <w:r>
-        <w:rPr>
-          <w:rFonts w:hint="eastAsia"/>
-        </w:rPr>
-        <w:t>不是</w:t>
-      </w:r>
-      <w:r>
-        <w:rPr>
-          <w:rFonts w:hint="eastAsia"/>
-        </w:rPr>
-        <w:t>JS</w:t>
-      </w:r>
-      <w:r>
-        <w:rPr>
-          <w:rFonts w:hint="eastAsia"/>
-        </w:rPr>
-        <w:t>的</w:t>
-      </w:r>
-    </w:p>
-    <w:p/>
-    <w:p>
-      <w:pPr>
-        <w:pStyle w:val="1"/>
-      </w:pPr>
-      <w:bookmarkStart w:id="65" w:name="_Toc494190776"/>
-      <w:r>
-        <w:rPr>
-          <w:rFonts w:hint="eastAsia"/>
-        </w:rPr>
-        <w:t>课时</w:t>
-      </w:r>
-      <w:r>
-        <w:rPr>
-          <w:rFonts w:hint="eastAsia"/>
-        </w:rPr>
-        <w:t>Schedule</w:t>
-      </w:r>
-      <w:bookmarkEnd w:id="65"/>
-    </w:p>
-    <w:p>
-      <w:pPr>
-        <w:pStyle w:val="2"/>
-      </w:pPr>
-      <w:bookmarkStart w:id="66" w:name="_Toc494190777"/>
-      <w:r>
-        <w:rPr>
-          <w:rFonts w:hint="eastAsia"/>
-        </w:rPr>
-        <w:t>判断课时冲突</w:t>
-      </w:r>
-      <w:r>
-        <w:rPr>
-          <w:rFonts w:hint="eastAsia"/>
-        </w:rPr>
-        <w:t>(2</w:t>
-      </w:r>
-      <w:r>
-        <w:rPr>
-          <w:rFonts w:hint="eastAsia"/>
-        </w:rPr>
-        <w:t>个小时内只允许一条数据</w:t>
-      </w:r>
-      <w:r>
-        <w:rPr>
-          <w:rFonts w:hint="eastAsia"/>
-        </w:rPr>
-        <w:t>)</w:t>
-      </w:r>
-      <w:bookmarkEnd w:id="66"/>
-    </w:p>
-    <w:p>
-      <w:r>
-        <w:rPr>
-          <w:rFonts w:hint="eastAsia"/>
-        </w:rPr>
-        <w:t>api:</w:t>
-      </w:r>
-      <w:r>
-        <w:t xml:space="preserve"> recordScheduleClashApi</w:t>
-      </w:r>
-    </w:p>
-    <w:p>
-      <w:r>
-        <w:rPr>
-          <w:rFonts w:hint="eastAsia"/>
-        </w:rPr>
-        <w:t>get|post:</w:t>
-      </w:r>
-      <w:r>
-        <w:rPr>
-          <w:rFonts w:hint="eastAsia"/>
-        </w:rPr>
-        <w:t>'</w:t>
-      </w:r>
-      <w:r>
-        <w:t xml:space="preserve"> lesson_id</w:t>
-      </w:r>
-      <w:r>
-        <w:rPr>
-          <w:rFonts w:hint="eastAsia"/>
-        </w:rPr>
-        <w:t>' ,'</w:t>
-      </w:r>
-      <w:r>
-        <w:t xml:space="preserve"> lesson_time</w:t>
-      </w:r>
-      <w:r>
-        <w:rPr>
-          <w:rFonts w:hint="eastAsia"/>
-        </w:rPr>
-        <w:t>', '</w:t>
-      </w:r>
-      <w:r>
-        <w:t xml:space="preserve"> grade_id</w:t>
-      </w:r>
-      <w:r>
-        <w:rPr>
-          <w:rFonts w:hint="eastAsia"/>
-        </w:rPr>
-        <w:t>'</w:t>
-      </w:r>
-      <w:r>
-        <w:rPr>
-          <w:rFonts w:hint="eastAsia"/>
-        </w:rPr>
-        <w:t>,'</w:t>
-      </w:r>
-      <w:r>
-        <w:t xml:space="preserve"> camp_id</w:t>
-      </w:r>
-      <w:r>
-        <w:rPr>
-          <w:rFonts w:hint="eastAsia"/>
-        </w:rPr>
-        <w:t>'</w:t>
-      </w:r>
-    </w:p>
-    <w:p/>
-    <w:p>
-      <w:r>
-        <w:rPr>
-          <w:rFonts w:hint="eastAsia"/>
-        </w:rPr>
-        <w:t>ps:lesson_time</w:t>
-      </w:r>
-      <w:r>
-        <w:rPr>
-          <w:rFonts w:hint="eastAsia"/>
-        </w:rPr>
-        <w:t>为</w:t>
-      </w:r>
-      <w:r>
-        <w:rPr>
-          <w:rFonts w:hint="eastAsia"/>
-        </w:rPr>
-        <w:t>十位</w:t>
-      </w:r>
-      <w:r>
-        <w:rPr>
-          <w:rFonts w:hint="eastAsia"/>
-        </w:rPr>
-        <w:t>时间戳</w:t>
-      </w:r>
-    </w:p>
-    <w:p/>
-    <w:p>
-      <w:pPr>
-        <w:pStyle w:val="2"/>
-      </w:pPr>
-      <w:bookmarkStart w:id="67" w:name="_Toc494190778"/>
-      <w:r>
-        <w:rPr>
-          <w:rFonts w:hint="eastAsia"/>
-        </w:rPr>
         <w:t>判断是否有录课权限</w:t>
       </w:r>
       <w:bookmarkEnd w:id="67"/>
@@ -11182,6 +11255,7 @@
         <w:rPr>
           <w:rFonts w:hint="eastAsia"/>
         </w:rPr>
+        <w:lastRenderedPageBreak/>
         <w:t>获取用户</w:t>
       </w:r>
       <w:r>
@@ -11792,6 +11866,30 @@
     <w:basedOn w:val="a0"/>
     <w:rsid w:val="000E469F"/>
   </w:style>
+  <w:style w:type="paragraph" w:styleId="a7">
+    <w:name w:val="Date"/>
+    <w:basedOn w:val="a"/>
+    <w:next w:val="a"/>
+    <w:link w:val="Char1"/>
+    <w:uiPriority w:val="99"/>
+    <w:semiHidden/>
+    <w:unhideWhenUsed/>
+    <w:rsid w:val="0046363A"/>
+    <w:pPr>
+      <w:ind w:leftChars="2500" w:left="100"/>
+    </w:pPr>
+  </w:style>
+  <w:style w:type="character" w:customStyle="1" w:styleId="Char1">
+    <w:name w:val="日期 Char"/>
+    <w:basedOn w:val="a0"/>
+    <w:link w:val="a7"/>
+    <w:uiPriority w:val="99"/>
+    <w:semiHidden/>
+    <w:rsid w:val="0046363A"/>
+    <w:rPr>
+      <w:rFonts w:eastAsia="微软雅黑"/>
+    </w:rPr>
+  </w:style>
 </w:styles>
 </file>
 

</xml_diff>